<commit_message>
added detailed goal description
</commit_message>
<xml_diff>
--- a/doc/praesentationen/endpraesi/endpraesi_rede_niklas.docx
+++ b/doc/praesentationen/endpraesi/endpraesi_rede_niklas.docx
@@ -27,7 +27,12 @@
         <w:t>Inhalt:</w:t>
       </w:r>
       <w:r>
-        <w:t xml:space="preserve"> Heute werden wir Ihnen die Projektidee und die Ziele des Projektes näher bringen. Dannach spricht jeder aus dem Team über sein Spezialgebiet bzw. seinen Zuständigkeitsbereich im Projekt. Zum Schluss gibt es noch kurz eine Zusammenfassung.</w:t>
+        <w:t xml:space="preserve"> Heute werden wir Ihnen die Projektidee und die Ziele des Projektes näher bringen. Dannach spricht jeder aus dem Team über sein Spezialgebiet bzw. seinen Zuständigkeitsbereich im Projekt. Zum Schluss gibt es noch kurz e</w:t>
+      </w:r>
+      <w:bookmarkStart w:id="0" w:name="_GoBack"/>
+      <w:bookmarkEnd w:id="0"/>
+      <w:r>
+        <w:t>ine Zusammenfassung.</w:t>
       </w:r>
     </w:p>
     <w:p>
@@ -142,7 +147,16 @@
     </w:p>
     <w:p>
       <w:r>
-        <w:t>[Textuell verfassen]</w:t>
+        <w:t xml:space="preserve">Zu Beginn unseres Projektes haben wir uns </w:t>
+      </w:r>
+      <w:r>
+        <w:t>fünf</w:t>
+      </w:r>
+      <w:r>
+        <w:t xml:space="preserve"> Ziele gesetzt</w:t>
+      </w:r>
+      <w:r>
+        <w:t>. Jedes Teammitglied hat am Anfang des Projektes eines von diesen Zielen zugewiesen bekommen und seitdem neben anderen Dingen an diesen gearbeitet.</w:t>
       </w:r>
     </w:p>
     <w:p>
@@ -154,7 +168,13 @@
         </w:numPr>
       </w:pPr>
       <w:r>
-        <w:t>Usermanagement zur Verwaltung der Berechtigungen und Accounts</w:t>
+        <w:t xml:space="preserve">Das </w:t>
+      </w:r>
+      <w:r>
+        <w:t xml:space="preserve">Usermanagement zur Verwaltung </w:t>
+      </w:r>
+      <w:r>
+        <w:t>der User und deren Berechtigungen wurde von Phillip Adler realisiert.</w:t>
       </w:r>
     </w:p>
     <w:p>
@@ -166,7 +186,13 @@
         </w:numPr>
       </w:pPr>
       <w:r>
-        <w:t>Konsistente Speicherung, sowie schnelle Abfrage aller Userdaten</w:t>
+        <w:t xml:space="preserve">Die </w:t>
+      </w:r>
+      <w:r>
+        <w:t xml:space="preserve">Konsistente Speicherung, sowie schnelle Abfrage aller </w:t>
+      </w:r>
+      <w:r>
+        <w:t>User- und Heftdaten wurde durch die Arbeit von Selina Brinnich ermöglicht.</w:t>
       </w:r>
     </w:p>
     <w:p>
@@ -178,12 +204,7 @@
         </w:numPr>
       </w:pPr>
       <w:r>
-        <w:t>Ein</w:t>
-      </w:r>
-      <w:bookmarkStart w:id="0" w:name="_GoBack"/>
-      <w:bookmarkEnd w:id="0"/>
-      <w:r>
-        <w:t xml:space="preserve"> ausfallsicheres, skalierbares, getestetes System aufzusetzen</w:t>
+        <w:t>Das OCR Verfahren wurde von Adin Karic erfolgreich umgesetzt und in unsere Hefte integriert.</w:t>
       </w:r>
     </w:p>
     <w:p>
@@ -195,7 +216,10 @@
         </w:numPr>
       </w:pPr>
       <w:r>
-        <w:t>Funktionsfähige Umsetzung des OCR Verfahrens</w:t>
+        <w:t xml:space="preserve">Gleichzeitiges Arbeiten an Heften ist </w:t>
+      </w:r>
+      <w:r>
+        <w:t>dank der Arbeit von Thomas Stedronsky möglich</w:t>
       </w:r>
     </w:p>
     <w:p>
@@ -207,19 +231,7 @@
         </w:numPr>
       </w:pPr>
       <w:r>
-        <w:t>Gleichzeitiges Arbeiten an Heften ist möglich</w:t>
-      </w:r>
-    </w:p>
-    <w:p>
-      <w:pPr>
-        <w:pStyle w:val="ListParagraph"/>
-        <w:numPr>
-          <w:ilvl w:val="0"/>
-          <w:numId w:val="1"/>
-        </w:numPr>
-      </w:pPr>
-      <w:r>
-        <w:t>mindestens 600 User können das System gleichzeitig verwenden</w:t>
+        <w:t>Ich selbst war für die Einrichtung der Infrastruktur und der Softwaretests verantwortlich</w:t>
       </w:r>
     </w:p>
     <w:p>
@@ -247,20 +259,18 @@
         <w:t xml:space="preserve"> Unsere Webapp ist in 2 Teilen Deployed. Der statische Teil also z.B. Bilder und Javascript </w:t>
       </w:r>
       <w:r>
-        <w:t>liegt auf einem Nginx Webserver. Das dynamische Backend welches die kritischen Operationen wie Datenbankzugriffe oder Authentifizierung durchführt läuft auf einem Django Server. Getestet haben wir die Applikation mit hilfe des GUI Testing Frameworks Selenium. Dieses ruft die Website im Browser auf und klickt dann autonom auf Bedienelemente. Dadurch können wir die tatsächlichen Atkionen des Users nachahmen und somit auftretende Fehler finden.</w:t>
-      </w:r>
-    </w:p>
-    <w:p>
-      <w:r>
-        <w:br w:type="page"/>
-      </w:r>
-    </w:p>
-    <w:p>
-      <w:r>
-        <w:rPr>
-          <w:b/>
-        </w:rPr>
+        <w:t xml:space="preserve">liegt auf einem Nginx Webserver. Das dynamische Backend welches die kritischen Operationen wie Datenbankzugriffe oder Authentifizierung durchführt läuft auf einem Django Server. Getestet haben wir die Applikation mit hilfe des GUI Testing Frameworks Selenium. Dieses ruft die </w:t>
+      </w:r>
+      <w:r>
         <w:lastRenderedPageBreak/>
+        <w:t>Website im Browser auf und klickt dann autonom auf Bedienelemente. Dadurch können wir die tatsächlichen Atkionen des Users nachahmen und somit auftretende Fehler finden.</w:t>
+      </w:r>
+    </w:p>
+    <w:p>
+      <w:r>
+        <w:rPr>
+          <w:b/>
+        </w:rPr>
         <w:t>Bildelement</w:t>
       </w:r>
       <w:r>
@@ -345,13 +355,6 @@
       <w:r>
         <w:t>[$CHART BESCHREIBEN]</w:t>
       </w:r>
-    </w:p>
-    <w:p>
-      <w:pPr>
-        <w:rPr>
-          <w:b/>
-        </w:rPr>
-      </w:pPr>
     </w:p>
     <w:sectPr>
       <w:pgSz w:w="11906" w:h="16838"/>

</xml_diff>